<commit_message>
Adding Home and Archive images
</commit_message>
<xml_diff>
--- a/Articles/2024/6-SASS-Or-SCSS/6-Seperating-Files/Write Up.docx
+++ b/Articles/2024/6-SASS-Or-SCSS/6-Seperating-Files/Write Up.docx
@@ -8,6 +8,25 @@
       </w:pPr>
       <w:r>
         <w:t>Write Up</w:t>
+      </w:r>
+    </w:p>
+    <w:p/>
+    <w:p>
+      <w:r>
+        <w:t>This week, we will be taking a look at how we can separate our files into individual modules. This will make things work faster and better. In addition, it can be very helpful for large projects where you have several different developers building the app. This way each employee can take their own piece of the pie (so-to-speak) and piece it back together to make a better whole.</w:t>
+      </w:r>
+    </w:p>
+    <w:p>
+      <w:r>
+        <w:t>So, if this sounds like something that would interest you, then please join us for our new article entitled:</w:t>
+      </w:r>
+    </w:p>
+    <w:p>
+      <w:pPr>
+        <w:pStyle w:val="Heading1"/>
+      </w:pPr>
+      <w:r>
+        <w:t>6 Separating Files</w:t>
       </w:r>
     </w:p>
     <w:p/>

</xml_diff>